<commit_message>
Player's manual first draft finished
</commit_message>
<xml_diff>
--- a/finalgame/dreadwyrm2manual.docx
+++ b/finalgame/dreadwyrm2manual.docx
@@ -1151,62 +1151,195 @@
     </w:p>
     <w:p>
       <w:pPr>
-        <w:rPr>
-          <w:rFonts w:ascii="Pericles" w:hAnsi="Pericles"/>
-        </w:rPr>
-      </w:pPr>
-      <w:r>
-        <w:rPr>
-          <w:rFonts w:ascii="Pericles" w:hAnsi="Pericles"/>
-        </w:rPr>
-        <w:t>Stuff</w:t>
-      </w:r>
-    </w:p>
-    <w:p>
-      <w:pPr>
+        <w:pStyle w:val="Heading1"/>
+        <w:rPr>
+          <w:rFonts w:ascii="Pericles" w:hAnsi="Pericles"/>
+        </w:rPr>
+      </w:pPr>
+      <w:r>
+        <w:rPr>
+          <w:rFonts w:ascii="Pericles" w:hAnsi="Pericles"/>
+        </w:rPr>
+        <w:t>System Requirements</w:t>
+      </w:r>
+    </w:p>
+    <w:p>
+      <w:pPr>
+        <w:pStyle w:val="ListParagraph"/>
         <w:numPr>
           <w:ilvl w:val="0"/>
-          <w:numId w:val="7"/>
+          <w:numId w:val="12"/>
         </w:numPr>
-        <w:spacing w:before="100" w:beforeAutospacing="1"/>
-        <w:rPr>
-          <w:rFonts w:ascii="Pericles" w:hAnsi="Pericles"/>
-        </w:rPr>
-      </w:pPr>
-      <w:proofErr w:type="gramStart"/>
-      <w:r>
-        <w:rPr>
-          <w:rFonts w:ascii="Pericles" w:hAnsi="Pericles"/>
-        </w:rPr>
-        <w:t>clear</w:t>
-      </w:r>
-      <w:proofErr w:type="gramEnd"/>
-      <w:r>
-        <w:rPr>
-          <w:rFonts w:ascii="Pericles" w:hAnsi="Pericles"/>
-        </w:rPr>
-        <w:t xml:space="preserve"> and correct instructions for installing the game starting with the .zip archive you will turn in (see below). Bear in mind that the installer will need to install DirectX in addition to your game.</w:t>
+        <w:rPr>
+          <w:rFonts w:ascii="Pericles" w:hAnsi="Pericles"/>
+        </w:rPr>
+      </w:pPr>
+      <w:r>
+        <w:rPr>
+          <w:rFonts w:ascii="Pericles" w:hAnsi="Pericles"/>
+        </w:rPr>
+        <w:t>Windows XP or later Operating System</w:t>
+      </w:r>
+    </w:p>
+    <w:p>
+      <w:pPr>
+        <w:pStyle w:val="ListParagraph"/>
+        <w:numPr>
+          <w:ilvl w:val="0"/>
+          <w:numId w:val="12"/>
+        </w:numPr>
+        <w:rPr>
+          <w:rFonts w:ascii="Pericles" w:hAnsi="Pericles"/>
+        </w:rPr>
+      </w:pPr>
+      <w:r>
+        <w:rPr>
+          <w:rFonts w:ascii="Pericles" w:hAnsi="Pericles"/>
+        </w:rPr>
+        <w:t>Graphics Device which</w:t>
+      </w:r>
+      <w:r>
+        <w:rPr>
+          <w:rFonts w:ascii="Pericles" w:hAnsi="Pericles"/>
+        </w:rPr>
+        <w:t xml:space="preserve"> supports DirectX 9.0c or later</w:t>
+      </w:r>
+    </w:p>
+    <w:p>
+      <w:pPr>
+        <w:pStyle w:val="ListParagraph"/>
+        <w:numPr>
+          <w:ilvl w:val="0"/>
+          <w:numId w:val="12"/>
+        </w:numPr>
+        <w:rPr>
+          <w:rFonts w:ascii="Pericles" w:hAnsi="Pericles"/>
+        </w:rPr>
+      </w:pPr>
+      <w:r>
+        <w:rPr>
+          <w:rFonts w:ascii="Pericles" w:hAnsi="Pericles"/>
+        </w:rPr>
+        <w:t>Keyboard</w:t>
+      </w:r>
+    </w:p>
+    <w:p>
+      <w:pPr>
+        <w:pStyle w:val="ListParagraph"/>
+        <w:numPr>
+          <w:ilvl w:val="0"/>
+          <w:numId w:val="12"/>
+        </w:numPr>
+        <w:rPr>
+          <w:rFonts w:ascii="Pericles" w:hAnsi="Pericles"/>
+        </w:rPr>
+      </w:pPr>
+      <w:r>
+        <w:rPr>
+          <w:rFonts w:ascii="Pericles" w:hAnsi="Pericles"/>
+        </w:rPr>
+        <w:t>Mouse if multiplayer play is desired</w:t>
+      </w:r>
+    </w:p>
+    <w:p>
+      <w:pPr>
+        <w:pStyle w:val="Heading1"/>
+        <w:rPr>
+          <w:rFonts w:ascii="Pericles" w:hAnsi="Pericles"/>
+        </w:rPr>
+      </w:pPr>
+      <w:r>
+        <w:rPr>
+          <w:rFonts w:ascii="Pericles" w:hAnsi="Pericles"/>
+        </w:rPr>
+        <w:t>Installation Instructions</w:t>
+      </w:r>
+    </w:p>
+    <w:p>
+      <w:pPr>
+        <w:rPr>
+          <w:rFonts w:ascii="Pericles" w:hAnsi="Pericles"/>
+        </w:rPr>
+      </w:pPr>
+      <w:r>
+        <w:rPr>
+          <w:rFonts w:ascii="Pericles" w:hAnsi="Pericles"/>
+        </w:rPr>
+        <w:tab/>
+        <w:t>After unzipping DreadWyrm.zip, run the setup.exe located in the directory you unzipped the game to. This will install all necessary software required to run Dread Wyrm: The Re</w:t>
+      </w:r>
+      <w:r>
+        <w:rPr>
+          <w:rFonts w:ascii="Arial" w:hAnsi="Arial" w:cs="Arial"/>
+        </w:rPr>
+        <w:t>-</w:t>
+      </w:r>
+      <w:proofErr w:type="spellStart"/>
+      <w:r>
+        <w:rPr>
+          <w:rFonts w:ascii="Pericles" w:hAnsi="Pericles"/>
+        </w:rPr>
+        <w:t>Dreadening</w:t>
+      </w:r>
+      <w:proofErr w:type="spellEnd"/>
+      <w:r>
+        <w:rPr>
+          <w:rFonts w:ascii="Pericles" w:hAnsi="Pericles"/>
+        </w:rPr>
+        <w:t xml:space="preserve">. </w:t>
+      </w:r>
+    </w:p>
+    <w:p>
+      <w:pPr>
+        <w:rPr>
+          <w:rFonts w:ascii="Pericles" w:hAnsi="Pericles"/>
+        </w:rPr>
+      </w:pPr>
+    </w:p>
+    <w:p>
+      <w:pPr>
+        <w:rPr>
+          <w:rFonts w:ascii="Pericles" w:hAnsi="Pericles"/>
+        </w:rPr>
+      </w:pPr>
+      <w:r>
+        <w:rPr>
+          <w:rFonts w:ascii="Pericles" w:hAnsi="Pericles"/>
+        </w:rPr>
+        <w:t xml:space="preserve">To run the game after it has been installed, just run </w:t>
+      </w:r>
+      <w:r>
+        <w:rPr>
+          <w:rFonts w:ascii="Pericles" w:hAnsi="Pericles"/>
+        </w:rPr>
+        <w:t>(by double</w:t>
+      </w:r>
+      <w:r>
+        <w:rPr>
+          <w:rFonts w:ascii="Arial" w:hAnsi="Arial" w:cs="Arial"/>
+        </w:rPr>
+        <w:t>-</w:t>
+      </w:r>
+      <w:r>
+        <w:rPr>
+          <w:rFonts w:ascii="Pericles" w:hAnsi="Pericles"/>
+        </w:rPr>
+        <w:t xml:space="preserve">clicking on) the </w:t>
+      </w:r>
+      <w:r>
+        <w:rPr>
+          <w:rFonts w:ascii="Pericles" w:hAnsi="Pericles"/>
+        </w:rPr>
+        <w:t>DreadWyrm2.application file.</w:t>
       </w:r>
       <w:bookmarkStart w:id="3" w:name="_GoBack"/>
       <w:bookmarkEnd w:id="3"/>
     </w:p>
     <w:p>
       <w:pPr>
-        <w:rPr>
-          <w:rFonts w:ascii="Pericles" w:hAnsi="Pericles"/>
-        </w:rPr>
-      </w:pPr>
-    </w:p>
-    <w:p>
-      <w:pPr>
-        <w:rPr>
-          <w:rFonts w:ascii="Pericles" w:hAnsi="Pericles"/>
-        </w:rPr>
-      </w:pPr>
-      <w:r>
-        <w:rPr>
-          <w:rFonts w:ascii="Pericles" w:hAnsi="Pericles"/>
-        </w:rPr>
+        <w:jc w:val="both"/>
+      </w:pPr>
+      <w:r>
         <w:br w:type="page"/>
       </w:r>
     </w:p>
@@ -6210,6 +6343,119 @@
     </w:lvl>
   </w:abstractNum>
   <w:abstractNum w:abstractNumId="3">
+    <w:nsid w:val="388219F6"/>
+    <w:multiLevelType w:val="hybridMultilevel"/>
+    <w:tmpl w:val="2A88E92A"/>
+    <w:lvl w:ilvl="0" w:tplc="04090001">
+      <w:start w:val="1"/>
+      <w:numFmt w:val="bullet"/>
+      <w:lvlText w:val=""/>
+      <w:lvlJc w:val="left"/>
+      <w:pPr>
+        <w:ind w:left="1448" w:hanging="360"/>
+      </w:pPr>
+      <w:rPr>
+        <w:rFonts w:ascii="Symbol" w:hAnsi="Symbol" w:hint="default"/>
+      </w:rPr>
+    </w:lvl>
+    <w:lvl w:ilvl="1" w:tplc="04090003" w:tentative="1">
+      <w:start w:val="1"/>
+      <w:numFmt w:val="bullet"/>
+      <w:lvlText w:val="o"/>
+      <w:lvlJc w:val="left"/>
+      <w:pPr>
+        <w:ind w:left="2168" w:hanging="360"/>
+      </w:pPr>
+      <w:rPr>
+        <w:rFonts w:ascii="Courier New" w:hAnsi="Courier New" w:cs="Courier New" w:hint="default"/>
+      </w:rPr>
+    </w:lvl>
+    <w:lvl w:ilvl="2" w:tplc="04090005" w:tentative="1">
+      <w:start w:val="1"/>
+      <w:numFmt w:val="bullet"/>
+      <w:lvlText w:val=""/>
+      <w:lvlJc w:val="left"/>
+      <w:pPr>
+        <w:ind w:left="2888" w:hanging="360"/>
+      </w:pPr>
+      <w:rPr>
+        <w:rFonts w:ascii="Wingdings" w:hAnsi="Wingdings" w:hint="default"/>
+      </w:rPr>
+    </w:lvl>
+    <w:lvl w:ilvl="3" w:tplc="04090001" w:tentative="1">
+      <w:start w:val="1"/>
+      <w:numFmt w:val="bullet"/>
+      <w:lvlText w:val=""/>
+      <w:lvlJc w:val="left"/>
+      <w:pPr>
+        <w:ind w:left="3608" w:hanging="360"/>
+      </w:pPr>
+      <w:rPr>
+        <w:rFonts w:ascii="Symbol" w:hAnsi="Symbol" w:hint="default"/>
+      </w:rPr>
+    </w:lvl>
+    <w:lvl w:ilvl="4" w:tplc="04090003" w:tentative="1">
+      <w:start w:val="1"/>
+      <w:numFmt w:val="bullet"/>
+      <w:lvlText w:val="o"/>
+      <w:lvlJc w:val="left"/>
+      <w:pPr>
+        <w:ind w:left="4328" w:hanging="360"/>
+      </w:pPr>
+      <w:rPr>
+        <w:rFonts w:ascii="Courier New" w:hAnsi="Courier New" w:cs="Courier New" w:hint="default"/>
+      </w:rPr>
+    </w:lvl>
+    <w:lvl w:ilvl="5" w:tplc="04090005" w:tentative="1">
+      <w:start w:val="1"/>
+      <w:numFmt w:val="bullet"/>
+      <w:lvlText w:val=""/>
+      <w:lvlJc w:val="left"/>
+      <w:pPr>
+        <w:ind w:left="5048" w:hanging="360"/>
+      </w:pPr>
+      <w:rPr>
+        <w:rFonts w:ascii="Wingdings" w:hAnsi="Wingdings" w:hint="default"/>
+      </w:rPr>
+    </w:lvl>
+    <w:lvl w:ilvl="6" w:tplc="04090001" w:tentative="1">
+      <w:start w:val="1"/>
+      <w:numFmt w:val="bullet"/>
+      <w:lvlText w:val=""/>
+      <w:lvlJc w:val="left"/>
+      <w:pPr>
+        <w:ind w:left="5768" w:hanging="360"/>
+      </w:pPr>
+      <w:rPr>
+        <w:rFonts w:ascii="Symbol" w:hAnsi="Symbol" w:hint="default"/>
+      </w:rPr>
+    </w:lvl>
+    <w:lvl w:ilvl="7" w:tplc="04090003" w:tentative="1">
+      <w:start w:val="1"/>
+      <w:numFmt w:val="bullet"/>
+      <w:lvlText w:val="o"/>
+      <w:lvlJc w:val="left"/>
+      <w:pPr>
+        <w:ind w:left="6488" w:hanging="360"/>
+      </w:pPr>
+      <w:rPr>
+        <w:rFonts w:ascii="Courier New" w:hAnsi="Courier New" w:cs="Courier New" w:hint="default"/>
+      </w:rPr>
+    </w:lvl>
+    <w:lvl w:ilvl="8" w:tplc="04090005" w:tentative="1">
+      <w:start w:val="1"/>
+      <w:numFmt w:val="bullet"/>
+      <w:lvlText w:val=""/>
+      <w:lvlJc w:val="left"/>
+      <w:pPr>
+        <w:ind w:left="7208" w:hanging="360"/>
+      </w:pPr>
+      <w:rPr>
+        <w:rFonts w:ascii="Wingdings" w:hAnsi="Wingdings" w:hint="default"/>
+      </w:rPr>
+    </w:lvl>
+  </w:abstractNum>
+  <w:abstractNum w:abstractNumId="4">
     <w:nsid w:val="53E52E56"/>
     <w:multiLevelType w:val="hybridMultilevel"/>
     <w:tmpl w:val="1F541C56"/>
@@ -6350,7 +6596,120 @@
       </w:rPr>
     </w:lvl>
   </w:abstractNum>
-  <w:abstractNum w:abstractNumId="4">
+  <w:abstractNum w:abstractNumId="5">
+    <w:nsid w:val="5E856C9D"/>
+    <w:multiLevelType w:val="hybridMultilevel"/>
+    <w:tmpl w:val="2C7E4A00"/>
+    <w:lvl w:ilvl="0" w:tplc="04090001">
+      <w:start w:val="1"/>
+      <w:numFmt w:val="bullet"/>
+      <w:lvlText w:val=""/>
+      <w:lvlJc w:val="left"/>
+      <w:pPr>
+        <w:ind w:left="720" w:hanging="360"/>
+      </w:pPr>
+      <w:rPr>
+        <w:rFonts w:ascii="Symbol" w:hAnsi="Symbol" w:hint="default"/>
+      </w:rPr>
+    </w:lvl>
+    <w:lvl w:ilvl="1" w:tplc="04090003" w:tentative="1">
+      <w:start w:val="1"/>
+      <w:numFmt w:val="bullet"/>
+      <w:lvlText w:val="o"/>
+      <w:lvlJc w:val="left"/>
+      <w:pPr>
+        <w:ind w:left="1440" w:hanging="360"/>
+      </w:pPr>
+      <w:rPr>
+        <w:rFonts w:ascii="Courier New" w:hAnsi="Courier New" w:cs="Courier New" w:hint="default"/>
+      </w:rPr>
+    </w:lvl>
+    <w:lvl w:ilvl="2" w:tplc="04090005" w:tentative="1">
+      <w:start w:val="1"/>
+      <w:numFmt w:val="bullet"/>
+      <w:lvlText w:val=""/>
+      <w:lvlJc w:val="left"/>
+      <w:pPr>
+        <w:ind w:left="2160" w:hanging="360"/>
+      </w:pPr>
+      <w:rPr>
+        <w:rFonts w:ascii="Wingdings" w:hAnsi="Wingdings" w:hint="default"/>
+      </w:rPr>
+    </w:lvl>
+    <w:lvl w:ilvl="3" w:tplc="04090001" w:tentative="1">
+      <w:start w:val="1"/>
+      <w:numFmt w:val="bullet"/>
+      <w:lvlText w:val=""/>
+      <w:lvlJc w:val="left"/>
+      <w:pPr>
+        <w:ind w:left="2880" w:hanging="360"/>
+      </w:pPr>
+      <w:rPr>
+        <w:rFonts w:ascii="Symbol" w:hAnsi="Symbol" w:hint="default"/>
+      </w:rPr>
+    </w:lvl>
+    <w:lvl w:ilvl="4" w:tplc="04090003" w:tentative="1">
+      <w:start w:val="1"/>
+      <w:numFmt w:val="bullet"/>
+      <w:lvlText w:val="o"/>
+      <w:lvlJc w:val="left"/>
+      <w:pPr>
+        <w:ind w:left="3600" w:hanging="360"/>
+      </w:pPr>
+      <w:rPr>
+        <w:rFonts w:ascii="Courier New" w:hAnsi="Courier New" w:cs="Courier New" w:hint="default"/>
+      </w:rPr>
+    </w:lvl>
+    <w:lvl w:ilvl="5" w:tplc="04090005" w:tentative="1">
+      <w:start w:val="1"/>
+      <w:numFmt w:val="bullet"/>
+      <w:lvlText w:val=""/>
+      <w:lvlJc w:val="left"/>
+      <w:pPr>
+        <w:ind w:left="4320" w:hanging="360"/>
+      </w:pPr>
+      <w:rPr>
+        <w:rFonts w:ascii="Wingdings" w:hAnsi="Wingdings" w:hint="default"/>
+      </w:rPr>
+    </w:lvl>
+    <w:lvl w:ilvl="6" w:tplc="04090001" w:tentative="1">
+      <w:start w:val="1"/>
+      <w:numFmt w:val="bullet"/>
+      <w:lvlText w:val=""/>
+      <w:lvlJc w:val="left"/>
+      <w:pPr>
+        <w:ind w:left="5040" w:hanging="360"/>
+      </w:pPr>
+      <w:rPr>
+        <w:rFonts w:ascii="Symbol" w:hAnsi="Symbol" w:hint="default"/>
+      </w:rPr>
+    </w:lvl>
+    <w:lvl w:ilvl="7" w:tplc="04090003" w:tentative="1">
+      <w:start w:val="1"/>
+      <w:numFmt w:val="bullet"/>
+      <w:lvlText w:val="o"/>
+      <w:lvlJc w:val="left"/>
+      <w:pPr>
+        <w:ind w:left="5760" w:hanging="360"/>
+      </w:pPr>
+      <w:rPr>
+        <w:rFonts w:ascii="Courier New" w:hAnsi="Courier New" w:cs="Courier New" w:hint="default"/>
+      </w:rPr>
+    </w:lvl>
+    <w:lvl w:ilvl="8" w:tplc="04090005" w:tentative="1">
+      <w:start w:val="1"/>
+      <w:numFmt w:val="bullet"/>
+      <w:lvlText w:val=""/>
+      <w:lvlJc w:val="left"/>
+      <w:pPr>
+        <w:ind w:left="6480" w:hanging="360"/>
+      </w:pPr>
+      <w:rPr>
+        <w:rFonts w:ascii="Wingdings" w:hAnsi="Wingdings" w:hint="default"/>
+      </w:rPr>
+    </w:lvl>
+  </w:abstractNum>
+  <w:abstractNum w:abstractNumId="6">
     <w:nsid w:val="6C6F1B51"/>
     <w:multiLevelType w:val="multilevel"/>
     <w:tmpl w:val="2B70C96E"/>
@@ -6496,6 +6855,119 @@
       <w:rPr>
         <w:rFonts w:ascii="Wingdings" w:hAnsi="Wingdings" w:hint="default"/>
         <w:sz w:val="20"/>
+      </w:rPr>
+    </w:lvl>
+  </w:abstractNum>
+  <w:abstractNum w:abstractNumId="7">
+    <w:nsid w:val="75A46FE1"/>
+    <w:multiLevelType w:val="hybridMultilevel"/>
+    <w:tmpl w:val="BAB6733E"/>
+    <w:lvl w:ilvl="0" w:tplc="04090001">
+      <w:start w:val="1"/>
+      <w:numFmt w:val="bullet"/>
+      <w:lvlText w:val=""/>
+      <w:lvlJc w:val="left"/>
+      <w:pPr>
+        <w:ind w:left="720" w:hanging="360"/>
+      </w:pPr>
+      <w:rPr>
+        <w:rFonts w:ascii="Symbol" w:hAnsi="Symbol" w:hint="default"/>
+      </w:rPr>
+    </w:lvl>
+    <w:lvl w:ilvl="1" w:tplc="04090003" w:tentative="1">
+      <w:start w:val="1"/>
+      <w:numFmt w:val="bullet"/>
+      <w:lvlText w:val="o"/>
+      <w:lvlJc w:val="left"/>
+      <w:pPr>
+        <w:ind w:left="1440" w:hanging="360"/>
+      </w:pPr>
+      <w:rPr>
+        <w:rFonts w:ascii="Courier New" w:hAnsi="Courier New" w:cs="Courier New" w:hint="default"/>
+      </w:rPr>
+    </w:lvl>
+    <w:lvl w:ilvl="2" w:tplc="04090005" w:tentative="1">
+      <w:start w:val="1"/>
+      <w:numFmt w:val="bullet"/>
+      <w:lvlText w:val=""/>
+      <w:lvlJc w:val="left"/>
+      <w:pPr>
+        <w:ind w:left="2160" w:hanging="360"/>
+      </w:pPr>
+      <w:rPr>
+        <w:rFonts w:ascii="Wingdings" w:hAnsi="Wingdings" w:hint="default"/>
+      </w:rPr>
+    </w:lvl>
+    <w:lvl w:ilvl="3" w:tplc="04090001" w:tentative="1">
+      <w:start w:val="1"/>
+      <w:numFmt w:val="bullet"/>
+      <w:lvlText w:val=""/>
+      <w:lvlJc w:val="left"/>
+      <w:pPr>
+        <w:ind w:left="2880" w:hanging="360"/>
+      </w:pPr>
+      <w:rPr>
+        <w:rFonts w:ascii="Symbol" w:hAnsi="Symbol" w:hint="default"/>
+      </w:rPr>
+    </w:lvl>
+    <w:lvl w:ilvl="4" w:tplc="04090003" w:tentative="1">
+      <w:start w:val="1"/>
+      <w:numFmt w:val="bullet"/>
+      <w:lvlText w:val="o"/>
+      <w:lvlJc w:val="left"/>
+      <w:pPr>
+        <w:ind w:left="3600" w:hanging="360"/>
+      </w:pPr>
+      <w:rPr>
+        <w:rFonts w:ascii="Courier New" w:hAnsi="Courier New" w:cs="Courier New" w:hint="default"/>
+      </w:rPr>
+    </w:lvl>
+    <w:lvl w:ilvl="5" w:tplc="04090005" w:tentative="1">
+      <w:start w:val="1"/>
+      <w:numFmt w:val="bullet"/>
+      <w:lvlText w:val=""/>
+      <w:lvlJc w:val="left"/>
+      <w:pPr>
+        <w:ind w:left="4320" w:hanging="360"/>
+      </w:pPr>
+      <w:rPr>
+        <w:rFonts w:ascii="Wingdings" w:hAnsi="Wingdings" w:hint="default"/>
+      </w:rPr>
+    </w:lvl>
+    <w:lvl w:ilvl="6" w:tplc="04090001" w:tentative="1">
+      <w:start w:val="1"/>
+      <w:numFmt w:val="bullet"/>
+      <w:lvlText w:val=""/>
+      <w:lvlJc w:val="left"/>
+      <w:pPr>
+        <w:ind w:left="5040" w:hanging="360"/>
+      </w:pPr>
+      <w:rPr>
+        <w:rFonts w:ascii="Symbol" w:hAnsi="Symbol" w:hint="default"/>
+      </w:rPr>
+    </w:lvl>
+    <w:lvl w:ilvl="7" w:tplc="04090003" w:tentative="1">
+      <w:start w:val="1"/>
+      <w:numFmt w:val="bullet"/>
+      <w:lvlText w:val="o"/>
+      <w:lvlJc w:val="left"/>
+      <w:pPr>
+        <w:ind w:left="5760" w:hanging="360"/>
+      </w:pPr>
+      <w:rPr>
+        <w:rFonts w:ascii="Courier New" w:hAnsi="Courier New" w:cs="Courier New" w:hint="default"/>
+      </w:rPr>
+    </w:lvl>
+    <w:lvl w:ilvl="8" w:tplc="04090005" w:tentative="1">
+      <w:start w:val="1"/>
+      <w:numFmt w:val="bullet"/>
+      <w:lvlText w:val=""/>
+      <w:lvlJc w:val="left"/>
+      <w:pPr>
+        <w:ind w:left="6480" w:hanging="360"/>
+      </w:pPr>
+      <w:rPr>
+        <w:rFonts w:ascii="Wingdings" w:hAnsi="Wingdings" w:hint="default"/>
       </w:rPr>
     </w:lvl>
   </w:abstractNum>
@@ -6515,16 +6987,25 @@
     <w:abstractNumId w:val="0"/>
   </w:num>
   <w:num w:numId="6">
-    <w:abstractNumId w:val="3"/>
+    <w:abstractNumId w:val="4"/>
   </w:num>
   <w:num w:numId="7">
-    <w:abstractNumId w:val="4"/>
+    <w:abstractNumId w:val="6"/>
   </w:num>
   <w:num w:numId="8">
     <w:abstractNumId w:val="1"/>
   </w:num>
   <w:num w:numId="9">
     <w:abstractNumId w:val="2"/>
+  </w:num>
+  <w:num w:numId="10">
+    <w:abstractNumId w:val="3"/>
+  </w:num>
+  <w:num w:numId="11">
+    <w:abstractNumId w:val="7"/>
+  </w:num>
+  <w:num w:numId="12">
+    <w:abstractNumId w:val="5"/>
   </w:num>
 </w:numbering>
 </file>

</xml_diff>